<commit_message>
Need answer for questions 76, 110, 111
</commit_message>
<xml_diff>
--- a/questions.docx
+++ b/questions.docx
@@ -11760,6 +11760,17 @@
         </w:rPr>
         <w:t xml:space="preserve"> - добавить возможность вставки даты начала и даты окончания из буфера обмена</w:t>
       </w:r>
+      <w:r>
+        <w:rPr>
+          <w:rFonts w:ascii="Arial" w:eastAsia="Times New Roman" w:hAnsi="Arial" w:cs="Arial"/>
+          <w:sz w:val="21"/>
+          <w:szCs w:val="21"/>
+          <w:lang w:eastAsia="ru-RU"/>
+        </w:rPr>
+        <w:t>?</w:t>
+      </w:r>
+      <w:bookmarkStart w:id="0" w:name="_GoBack"/>
+      <w:bookmarkEnd w:id="0"/>
     </w:p>
     <w:p>
       <w:pPr>
@@ -11861,11 +11872,34 @@
       </w:pPr>
       <w:r>
         <w:rPr>
+          <w:color w:val="0070C0"/>
+        </w:rPr>
+        <w:t>SKV:</w:t>
+      </w:r>
+      <w:r>
+        <w:rPr>
+          <w:color w:val="0070C0"/>
+        </w:rPr>
+        <w:t xml:space="preserve"> нет</w:t>
+      </w:r>
+    </w:p>
+    <w:p>
+      <w:pPr>
+        <w:spacing w:after="0" w:line="240" w:lineRule="auto"/>
+        <w:rPr>
+          <w:rFonts w:ascii="Arial" w:eastAsia="Times New Roman" w:hAnsi="Arial" w:cs="Arial"/>
+          <w:sz w:val="21"/>
+          <w:szCs w:val="21"/>
+          <w:lang w:eastAsia="ru-RU"/>
+        </w:rPr>
+      </w:pPr>
+      <w:r>
+        <w:rPr>
           <w:noProof/>
           <w:lang w:eastAsia="ru-RU"/>
         </w:rPr>
         <w:drawing>
-          <wp:inline distT="0" distB="0" distL="0" distR="0" wp14:anchorId="076EF39C" wp14:editId="1CC0ACDB">
+          <wp:inline distT="0" distB="0" distL="0" distR="0">
             <wp:extent cx="5940425" cy="2055495"/>
             <wp:effectExtent l="0" t="0" r="0" b="0"/>
             <wp:docPr id="9" name="Рисунок 9"/>
@@ -11880,7 +11914,7 @@
                     <pic:cNvPicPr/>
                   </pic:nvPicPr>
                   <pic:blipFill>
-                    <a:blip r:embed="rId29"/>
+                    <a:blip r:embed="rId29" cstate="print"/>
                     <a:stretch>
                       <a:fillRect/>
                     </a:stretch>
@@ -11974,12 +12008,41 @@
       </w:pPr>
       <w:r>
         <w:rPr>
+          <w:color w:val="0070C0"/>
+        </w:rPr>
+        <w:t>SKV:</w:t>
+      </w:r>
+      <w:r>
+        <w:rPr>
+          <w:color w:val="0070C0"/>
+        </w:rPr>
+        <w:t xml:space="preserve"> </w:t>
+      </w:r>
+      <w:r>
+        <w:rPr>
+          <w:color w:val="0070C0"/>
+        </w:rPr>
+        <w:t>это дефектное поведение. Переход должен осуществляться только по клику на кнопку.</w:t>
+      </w:r>
+    </w:p>
+    <w:p>
+      <w:pPr>
+        <w:spacing w:after="0" w:line="240" w:lineRule="auto"/>
+        <w:rPr>
+          <w:rFonts w:ascii="Arial" w:eastAsia="Times New Roman" w:hAnsi="Arial" w:cs="Arial"/>
+          <w:sz w:val="21"/>
+          <w:szCs w:val="21"/>
+          <w:lang w:eastAsia="ru-RU"/>
+        </w:rPr>
+      </w:pPr>
+      <w:r>
+        <w:rPr>
           <w:noProof/>
           <w:lang w:eastAsia="ru-RU"/>
         </w:rPr>
         <w:lastRenderedPageBreak/>
         <w:drawing>
-          <wp:inline distT="0" distB="0" distL="0" distR="0" wp14:anchorId="149E6756" wp14:editId="712D3876">
+          <wp:inline distT="0" distB="0" distL="0" distR="0">
             <wp:extent cx="4295775" cy="657225"/>
             <wp:effectExtent l="0" t="0" r="9525" b="9525"/>
             <wp:docPr id="23" name="Рисунок 23"/>
@@ -11994,7 +12057,7 @@
                     <pic:cNvPicPr/>
                   </pic:nvPicPr>
                   <pic:blipFill>
-                    <a:blip r:embed="rId30"/>
+                    <a:blip r:embed="rId30" cstate="print"/>
                     <a:stretch>
                       <a:fillRect/>
                     </a:stretch>
@@ -12047,6 +12110,29 @@
           <w:rFonts w:ascii="Arial" w:eastAsia="Times New Roman" w:hAnsi="Arial" w:cs="Arial"/>
           <w:sz w:val="21"/>
           <w:szCs w:val="21"/>
+          <w:lang w:eastAsia="ru-RU"/>
+        </w:rPr>
+      </w:pPr>
+      <w:r>
+        <w:rPr>
+          <w:color w:val="0070C0"/>
+        </w:rPr>
+        <w:t>SKV:</w:t>
+      </w:r>
+      <w:r>
+        <w:rPr>
+          <w:color w:val="0070C0"/>
+        </w:rPr>
+        <w:t xml:space="preserve">  не специфицировано, остается на усмотрение разработчиков</w:t>
+      </w:r>
+    </w:p>
+    <w:p>
+      <w:pPr>
+        <w:spacing w:after="0" w:line="240" w:lineRule="auto"/>
+        <w:rPr>
+          <w:rFonts w:ascii="Arial" w:eastAsia="Times New Roman" w:hAnsi="Arial" w:cs="Arial"/>
+          <w:sz w:val="21"/>
+          <w:szCs w:val="21"/>
           <w:lang w:val="en-US" w:eastAsia="ru-RU"/>
         </w:rPr>
       </w:pPr>
@@ -12056,7 +12142,7 @@
           <w:lang w:eastAsia="ru-RU"/>
         </w:rPr>
         <w:drawing>
-          <wp:inline distT="0" distB="0" distL="0" distR="0" wp14:anchorId="51F17E1D" wp14:editId="5079778F">
+          <wp:inline distT="0" distB="0" distL="0" distR="0">
             <wp:extent cx="5940425" cy="2519045"/>
             <wp:effectExtent l="0" t="0" r="0" b="0"/>
             <wp:docPr id="24" name="Рисунок 24"/>
@@ -12071,7 +12157,7 @@
                     <pic:cNvPicPr/>
                   </pic:nvPicPr>
                   <pic:blipFill>
-                    <a:blip r:embed="rId31"/>
+                    <a:blip r:embed="rId31" cstate="print"/>
                     <a:stretch>
                       <a:fillRect/>
                     </a:stretch>
@@ -12119,16 +12205,23 @@
     </w:p>
     <w:p>
       <w:pPr>
-        <w:pStyle w:val="a3"/>
-        <w:spacing w:after="0" w:line="240" w:lineRule="auto"/>
-        <w:ind w:left="360"/>
-        <w:rPr>
-          <w:rFonts w:ascii="Arial" w:eastAsia="Times New Roman" w:hAnsi="Arial" w:cs="Arial"/>
-          <w:sz w:val="21"/>
-          <w:szCs w:val="21"/>
-          <w:lang w:eastAsia="ru-RU"/>
-        </w:rPr>
-      </w:pPr>
+        <w:spacing w:after="0" w:line="240" w:lineRule="auto"/>
+        <w:rPr>
+          <w:color w:val="0070C0"/>
+        </w:rPr>
+      </w:pPr>
+      <w:r>
+        <w:rPr>
+          <w:color w:val="0070C0"/>
+        </w:rPr>
+        <w:t>SKV:</w:t>
+      </w:r>
+      <w:r>
+        <w:rPr>
+          <w:color w:val="0070C0"/>
+        </w:rPr>
+        <w:t xml:space="preserve">  это требование к UI.К функциональным требованиям не относится. Главное, чтобы вся введенная информация отображалась в полном объеме</w:t>
+      </w:r>
     </w:p>
     <w:p>
       <w:pPr>
@@ -12146,7 +12239,7 @@
           <w:lang w:eastAsia="ru-RU"/>
         </w:rPr>
         <w:drawing>
-          <wp:inline distT="0" distB="0" distL="0" distR="0" wp14:anchorId="34017FF4" wp14:editId="19A6B9D4">
+          <wp:inline distT="0" distB="0" distL="0" distR="0">
             <wp:extent cx="5940425" cy="3115945"/>
             <wp:effectExtent l="0" t="0" r="0" b="0"/>
             <wp:docPr id="25" name="Рисунок 25"/>
@@ -12161,7 +12254,7 @@
                     <pic:cNvPicPr/>
                   </pic:nvPicPr>
                   <pic:blipFill>
-                    <a:blip r:embed="rId32"/>
+                    <a:blip r:embed="rId32" cstate="print"/>
                     <a:stretch>
                       <a:fillRect/>
                     </a:stretch>
@@ -12199,7 +12292,7 @@
         </w:rPr>
         <w:lastRenderedPageBreak/>
         <w:drawing>
-          <wp:inline distT="0" distB="0" distL="0" distR="0" wp14:anchorId="0B85375A" wp14:editId="758D95FE">
+          <wp:inline distT="0" distB="0" distL="0" distR="0">
             <wp:extent cx="5299000" cy="2790825"/>
             <wp:effectExtent l="0" t="0" r="0" b="0"/>
             <wp:docPr id="26" name="Рисунок 26"/>
@@ -12214,7 +12307,7 @@
                     <pic:cNvPicPr/>
                   </pic:nvPicPr>
                   <pic:blipFill>
-                    <a:blip r:embed="rId33"/>
+                    <a:blip r:embed="rId33" cstate="print"/>
                     <a:stretch>
                       <a:fillRect/>
                     </a:stretch>
@@ -12273,6 +12366,29 @@
     </w:p>
     <w:p>
       <w:pPr>
+        <w:spacing w:after="0" w:line="240" w:lineRule="auto"/>
+        <w:rPr>
+          <w:rFonts w:ascii="Arial" w:eastAsia="Times New Roman" w:hAnsi="Arial" w:cs="Arial"/>
+          <w:sz w:val="21"/>
+          <w:szCs w:val="21"/>
+          <w:lang w:eastAsia="ru-RU"/>
+        </w:rPr>
+      </w:pPr>
+      <w:r>
+        <w:rPr>
+          <w:color w:val="0070C0"/>
+        </w:rPr>
+        <w:t>SKV:</w:t>
+      </w:r>
+      <w:r>
+        <w:rPr>
+          <w:color w:val="0070C0"/>
+        </w:rPr>
+        <w:t xml:space="preserve">  это требование к UI.К функциональным требованиям не относится</w:t>
+      </w:r>
+    </w:p>
+    <w:p>
+      <w:pPr>
         <w:pStyle w:val="a3"/>
         <w:spacing w:after="0" w:line="240" w:lineRule="auto"/>
         <w:ind w:left="360"/>
@@ -12300,7 +12416,7 @@
           <w:lang w:eastAsia="ru-RU"/>
         </w:rPr>
         <w:drawing>
-          <wp:inline distT="0" distB="0" distL="0" distR="0" wp14:anchorId="2D8DA2F0" wp14:editId="3AC64EB8">
+          <wp:inline distT="0" distB="0" distL="0" distR="0">
             <wp:extent cx="5940425" cy="3300095"/>
             <wp:effectExtent l="0" t="0" r="0" b="0"/>
             <wp:docPr id="27" name="Рисунок 27"/>
@@ -12315,7 +12431,7 @@
                     <pic:cNvPicPr/>
                   </pic:nvPicPr>
                   <pic:blipFill>
-                    <a:blip r:embed="rId34"/>
+                    <a:blip r:embed="rId34" cstate="print"/>
                     <a:stretch>
                       <a:fillRect/>
                     </a:stretch>
@@ -12383,6 +12499,29 @@
       <w:pPr>
         <w:spacing w:after="0" w:line="240" w:lineRule="auto"/>
         <w:rPr>
+          <w:rFonts w:ascii="Arial" w:eastAsia="Times New Roman" w:hAnsi="Arial" w:cs="Arial"/>
+          <w:sz w:val="21"/>
+          <w:szCs w:val="21"/>
+          <w:lang w:eastAsia="ru-RU"/>
+        </w:rPr>
+      </w:pPr>
+      <w:r>
+        <w:rPr>
+          <w:color w:val="0070C0"/>
+        </w:rPr>
+        <w:t>SKV:</w:t>
+      </w:r>
+      <w:r>
+        <w:rPr>
+          <w:color w:val="0070C0"/>
+        </w:rPr>
+        <w:t xml:space="preserve">  это требование к UI.К функциональным требованиям не относится</w:t>
+      </w:r>
+    </w:p>
+    <w:p>
+      <w:pPr>
+        <w:spacing w:after="0" w:line="240" w:lineRule="auto"/>
+        <w:rPr>
           <w:noProof/>
           <w:lang w:eastAsia="ru-RU"/>
         </w:rPr>
@@ -12393,7 +12532,7 @@
           <w:lang w:eastAsia="ru-RU"/>
         </w:rPr>
         <w:drawing>
-          <wp:inline distT="0" distB="0" distL="0" distR="0" wp14:anchorId="6B5B2D09" wp14:editId="76928EFE">
+          <wp:inline distT="0" distB="0" distL="0" distR="0">
             <wp:extent cx="1343025" cy="742950"/>
             <wp:effectExtent l="0" t="0" r="9525" b="0"/>
             <wp:docPr id="29" name="Рисунок 29"/>
@@ -12408,7 +12547,7 @@
                     <pic:cNvPicPr/>
                   </pic:nvPicPr>
                   <pic:blipFill>
-                    <a:blip r:embed="rId35"/>
+                    <a:blip r:embed="rId35" cstate="print"/>
                     <a:stretch>
                       <a:fillRect/>
                     </a:stretch>
@@ -12441,7 +12580,7 @@
           <w:lang w:eastAsia="ru-RU"/>
         </w:rPr>
         <w:drawing>
-          <wp:inline distT="0" distB="0" distL="0" distR="0" wp14:anchorId="2FC2416F" wp14:editId="393565A9">
+          <wp:inline distT="0" distB="0" distL="0" distR="0">
             <wp:extent cx="1181100" cy="762000"/>
             <wp:effectExtent l="0" t="0" r="0" b="0"/>
             <wp:docPr id="30" name="Рисунок 30"/>
@@ -12456,7 +12595,7 @@
                     <pic:cNvPicPr/>
                   </pic:nvPicPr>
                   <pic:blipFill>
-                    <a:blip r:embed="rId36"/>
+                    <a:blip r:embed="rId36" cstate="print"/>
                     <a:stretch>
                       <a:fillRect/>
                     </a:stretch>
@@ -12514,12 +12653,35 @@
       </w:pPr>
       <w:r>
         <w:rPr>
+          <w:color w:val="0070C0"/>
+        </w:rPr>
+        <w:t>SKV:</w:t>
+      </w:r>
+      <w:r>
+        <w:rPr>
+          <w:color w:val="0070C0"/>
+        </w:rPr>
+        <w:t xml:space="preserve">  да, значения должны быть уникальными</w:t>
+      </w:r>
+    </w:p>
+    <w:p>
+      <w:pPr>
+        <w:spacing w:after="0" w:line="240" w:lineRule="auto"/>
+        <w:rPr>
+          <w:rFonts w:ascii="Arial" w:eastAsia="Times New Roman" w:hAnsi="Arial" w:cs="Arial"/>
+          <w:sz w:val="21"/>
+          <w:szCs w:val="21"/>
+          <w:lang w:eastAsia="ru-RU"/>
+        </w:rPr>
+      </w:pPr>
+      <w:r>
+        <w:rPr>
           <w:noProof/>
           <w:lang w:eastAsia="ru-RU"/>
         </w:rPr>
         <w:lastRenderedPageBreak/>
         <w:drawing>
-          <wp:inline distT="0" distB="0" distL="0" distR="0" wp14:anchorId="3F823B44" wp14:editId="51633531">
+          <wp:inline distT="0" distB="0" distL="0" distR="0">
             <wp:extent cx="5940425" cy="3568700"/>
             <wp:effectExtent l="0" t="0" r="0" b="0"/>
             <wp:docPr id="31" name="Рисунок 31"/>
@@ -12534,7 +12696,7 @@
                     <pic:cNvPicPr/>
                   </pic:nvPicPr>
                   <pic:blipFill>
-                    <a:blip r:embed="rId37"/>
+                    <a:blip r:embed="rId37" cstate="print"/>
                     <a:stretch>
                       <a:fillRect/>
                     </a:stretch>
@@ -12618,6 +12780,29 @@
     </w:p>
     <w:p>
       <w:pPr>
+        <w:spacing w:after="0" w:line="240" w:lineRule="auto"/>
+        <w:rPr>
+          <w:rFonts w:ascii="Arial" w:eastAsia="Times New Roman" w:hAnsi="Arial" w:cs="Arial"/>
+          <w:sz w:val="21"/>
+          <w:szCs w:val="21"/>
+          <w:lang w:eastAsia="ru-RU"/>
+        </w:rPr>
+      </w:pPr>
+      <w:r>
+        <w:rPr>
+          <w:color w:val="0070C0"/>
+        </w:rPr>
+        <w:t>SKV:</w:t>
+      </w:r>
+      <w:r>
+        <w:rPr>
+          <w:color w:val="0070C0"/>
+        </w:rPr>
+        <w:t xml:space="preserve">  можно создать улучшение</w:t>
+      </w:r>
+    </w:p>
+    <w:p>
+      <w:pPr>
         <w:pStyle w:val="a3"/>
         <w:numPr>
           <w:ilvl w:val="0"/>
@@ -12751,6 +12936,29 @@
     </w:p>
     <w:p>
       <w:pPr>
+        <w:spacing w:after="0" w:line="240" w:lineRule="auto"/>
+        <w:rPr>
+          <w:rFonts w:ascii="Arial" w:eastAsia="Times New Roman" w:hAnsi="Arial" w:cs="Arial"/>
+          <w:sz w:val="21"/>
+          <w:szCs w:val="21"/>
+          <w:lang w:eastAsia="ru-RU"/>
+        </w:rPr>
+      </w:pPr>
+      <w:r>
+        <w:rPr>
+          <w:color w:val="0070C0"/>
+        </w:rPr>
+        <w:t>SKV:</w:t>
+      </w:r>
+      <w:r>
+        <w:rPr>
+          <w:color w:val="0070C0"/>
+        </w:rPr>
+        <w:t xml:space="preserve">  нет, это дефектное поведение. Введенные пользователем данные должны отображаться в полном объеме</w:t>
+      </w:r>
+    </w:p>
+    <w:p>
+      <w:pPr>
         <w:pStyle w:val="a3"/>
         <w:numPr>
           <w:ilvl w:val="0"/>
@@ -12812,6 +13020,29 @@
     </w:p>
     <w:p>
       <w:pPr>
+        <w:spacing w:after="0" w:line="240" w:lineRule="auto"/>
+        <w:rPr>
+          <w:rFonts w:ascii="Arial" w:eastAsia="Times New Roman" w:hAnsi="Arial" w:cs="Arial"/>
+          <w:sz w:val="21"/>
+          <w:szCs w:val="21"/>
+          <w:lang w:eastAsia="ru-RU"/>
+        </w:rPr>
+      </w:pPr>
+      <w:r>
+        <w:rPr>
+          <w:color w:val="0070C0"/>
+        </w:rPr>
+        <w:t>SKV:</w:t>
+      </w:r>
+      <w:r>
+        <w:rPr>
+          <w:color w:val="0070C0"/>
+        </w:rPr>
+        <w:t xml:space="preserve">  см. ответ на вопрос 85</w:t>
+      </w:r>
+    </w:p>
+    <w:p>
+      <w:pPr>
         <w:pStyle w:val="a3"/>
         <w:numPr>
           <w:ilvl w:val="0"/>
@@ -12869,7 +13100,7 @@
           <w:lang w:eastAsia="ru-RU"/>
         </w:rPr>
         <w:drawing>
-          <wp:inline distT="0" distB="0" distL="0" distR="0" wp14:anchorId="01BB1E48" wp14:editId="5F53499F">
+          <wp:inline distT="0" distB="0" distL="0" distR="0">
             <wp:extent cx="5940425" cy="1612900"/>
             <wp:effectExtent l="0" t="0" r="0" b="0"/>
             <wp:docPr id="32" name="Рисунок 32"/>
@@ -12884,7 +13115,7 @@
                     <pic:cNvPicPr/>
                   </pic:nvPicPr>
                   <pic:blipFill>
-                    <a:blip r:embed="rId38"/>
+                    <a:blip r:embed="rId38" cstate="print"/>
                     <a:stretch>
                       <a:fillRect/>
                     </a:stretch>
@@ -12915,6 +13146,29 @@
           <w:lang w:eastAsia="ru-RU"/>
         </w:rPr>
       </w:pPr>
+      <w:r>
+        <w:rPr>
+          <w:color w:val="0070C0"/>
+        </w:rPr>
+        <w:t>SKV:</w:t>
+      </w:r>
+      <w:r>
+        <w:rPr>
+          <w:color w:val="0070C0"/>
+        </w:rPr>
+        <w:t xml:space="preserve">  можно, только не отсортировать, а выровнять</w:t>
+      </w:r>
+    </w:p>
+    <w:p>
+      <w:pPr>
+        <w:spacing w:after="0" w:line="240" w:lineRule="auto"/>
+        <w:rPr>
+          <w:rFonts w:ascii="Arial" w:eastAsia="Times New Roman" w:hAnsi="Arial" w:cs="Arial"/>
+          <w:sz w:val="21"/>
+          <w:szCs w:val="21"/>
+          <w:lang w:eastAsia="ru-RU"/>
+        </w:rPr>
+      </w:pPr>
     </w:p>
     <w:p>
       <w:pPr>
@@ -12989,11 +13243,35 @@
       </w:pPr>
       <w:r>
         <w:rPr>
+          <w:color w:val="0070C0"/>
+        </w:rPr>
+        <w:t>SKV:</w:t>
+      </w:r>
+      <w:r>
+        <w:rPr>
+          <w:color w:val="0070C0"/>
+        </w:rPr>
+        <w:t xml:space="preserve"> реализация должна соответствовать спецификации</w:t>
+      </w:r>
+    </w:p>
+    <w:p>
+      <w:pPr>
+        <w:spacing w:after="0" w:line="240" w:lineRule="auto"/>
+        <w:rPr>
+          <w:rFonts w:ascii="Arial" w:eastAsia="Times New Roman" w:hAnsi="Arial" w:cs="Arial"/>
+          <w:sz w:val="21"/>
+          <w:szCs w:val="21"/>
+          <w:lang w:eastAsia="ru-RU"/>
+        </w:rPr>
+      </w:pPr>
+      <w:r>
+        <w:rPr>
           <w:noProof/>
           <w:lang w:eastAsia="ru-RU"/>
         </w:rPr>
+        <w:lastRenderedPageBreak/>
         <w:drawing>
-          <wp:inline distT="0" distB="0" distL="0" distR="0" wp14:anchorId="51CDE1F4" wp14:editId="22427F2A">
+          <wp:inline distT="0" distB="0" distL="0" distR="0">
             <wp:extent cx="5940425" cy="2139950"/>
             <wp:effectExtent l="0" t="0" r="0" b="0"/>
             <wp:docPr id="34" name="Рисунок 34"/>
@@ -13008,7 +13286,7 @@
                     <pic:cNvPicPr/>
                   </pic:nvPicPr>
                   <pic:blipFill>
-                    <a:blip r:embed="rId39"/>
+                    <a:blip r:embed="rId39" cstate="print"/>
                     <a:stretch>
                       <a:fillRect/>
                     </a:stretch>
@@ -13089,9 +13367,8 @@
           <w:noProof/>
           <w:lang w:eastAsia="ru-RU"/>
         </w:rPr>
-        <w:lastRenderedPageBreak/>
         <w:drawing>
-          <wp:inline distT="0" distB="0" distL="0" distR="0" wp14:anchorId="60E233AF" wp14:editId="511AC608">
+          <wp:inline distT="0" distB="0" distL="0" distR="0">
             <wp:extent cx="5940425" cy="1332865"/>
             <wp:effectExtent l="0" t="0" r="0" b="0"/>
             <wp:docPr id="35" name="Рисунок 35"/>
@@ -13106,7 +13383,7 @@
                     <pic:cNvPicPr/>
                   </pic:nvPicPr>
                   <pic:blipFill>
-                    <a:blip r:embed="rId40"/>
+                    <a:blip r:embed="rId40" cstate="print"/>
                     <a:stretch>
                       <a:fillRect/>
                     </a:stretch>
@@ -13130,6 +13407,50 @@
     <w:p>
       <w:pPr>
         <w:pStyle w:val="a3"/>
+        <w:spacing w:after="0" w:line="240" w:lineRule="auto"/>
+        <w:ind w:left="360"/>
+        <w:rPr>
+          <w:rFonts w:ascii="Arial" w:eastAsia="Times New Roman" w:hAnsi="Arial" w:cs="Arial"/>
+          <w:sz w:val="21"/>
+          <w:szCs w:val="21"/>
+          <w:lang w:eastAsia="ru-RU"/>
+        </w:rPr>
+      </w:pPr>
+      <w:r>
+        <w:rPr>
+          <w:color w:val="0070C0"/>
+        </w:rPr>
+        <w:t>SKV:</w:t>
+      </w:r>
+      <w:r>
+        <w:rPr>
+          <w:color w:val="0070C0"/>
+        </w:rPr>
+        <w:t xml:space="preserve">  </w:t>
+      </w:r>
+      <w:r>
+        <w:rPr>
+          <w:color w:val="0070C0"/>
+        </w:rPr>
+        <w:t>можно создать запрос на улучшение</w:t>
+      </w:r>
+    </w:p>
+    <w:p>
+      <w:pPr>
+        <w:pStyle w:val="a3"/>
+        <w:spacing w:after="0" w:line="240" w:lineRule="auto"/>
+        <w:ind w:left="360"/>
+        <w:rPr>
+          <w:rFonts w:ascii="Arial" w:eastAsia="Times New Roman" w:hAnsi="Arial" w:cs="Arial"/>
+          <w:sz w:val="21"/>
+          <w:szCs w:val="21"/>
+          <w:lang w:eastAsia="ru-RU"/>
+        </w:rPr>
+      </w:pPr>
+    </w:p>
+    <w:p>
+      <w:pPr>
+        <w:pStyle w:val="a3"/>
         <w:numPr>
           <w:ilvl w:val="0"/>
           <w:numId w:val="2"/>
@@ -13168,7 +13489,7 @@
           <w:lang w:eastAsia="ru-RU"/>
         </w:rPr>
         <w:drawing>
-          <wp:inline distT="0" distB="0" distL="0" distR="0" wp14:anchorId="0367E555" wp14:editId="7E556D79">
+          <wp:inline distT="0" distB="0" distL="0" distR="0">
             <wp:extent cx="5940425" cy="2033270"/>
             <wp:effectExtent l="0" t="0" r="0" b="0"/>
             <wp:docPr id="37" name="Рисунок 37"/>
@@ -13183,7 +13504,7 @@
                     <pic:cNvPicPr/>
                   </pic:nvPicPr>
                   <pic:blipFill>
-                    <a:blip r:embed="rId41"/>
+                    <a:blip r:embed="rId41" cstate="print"/>
                     <a:stretch>
                       <a:fillRect/>
                     </a:stretch>
@@ -13206,6 +13527,40 @@
     </w:p>
     <w:p>
       <w:pPr>
+        <w:spacing w:after="0" w:line="240" w:lineRule="auto"/>
+        <w:rPr>
+          <w:rFonts w:ascii="Arial" w:eastAsia="Times New Roman" w:hAnsi="Arial" w:cs="Arial"/>
+          <w:sz w:val="21"/>
+          <w:szCs w:val="21"/>
+          <w:lang w:eastAsia="ru-RU"/>
+        </w:rPr>
+      </w:pPr>
+      <w:r>
+        <w:rPr>
+          <w:color w:val="0070C0"/>
+        </w:rPr>
+        <w:t>SKV:</w:t>
+      </w:r>
+      <w:r>
+        <w:rPr>
+          <w:color w:val="0070C0"/>
+        </w:rPr>
+        <w:t xml:space="preserve">  валидационное сообщение должно отображаться по месту. На скриншоте приведено дефектное поведение. Шрифт не относится к функциональным требованиям</w:t>
+      </w:r>
+    </w:p>
+    <w:p>
+      <w:pPr>
+        <w:spacing w:after="0" w:line="240" w:lineRule="auto"/>
+        <w:rPr>
+          <w:rFonts w:ascii="Arial" w:eastAsia="Times New Roman" w:hAnsi="Arial" w:cs="Arial"/>
+          <w:sz w:val="21"/>
+          <w:szCs w:val="21"/>
+          <w:lang w:eastAsia="ru-RU"/>
+        </w:rPr>
+      </w:pPr>
+    </w:p>
+    <w:p>
+      <w:pPr>
         <w:pStyle w:val="a3"/>
         <w:numPr>
           <w:ilvl w:val="0"/>
@@ -13245,7 +13600,7 @@
           <w:lang w:eastAsia="ru-RU"/>
         </w:rPr>
         <w:drawing>
-          <wp:inline distT="0" distB="0" distL="0" distR="0" wp14:anchorId="7FCFF7D2" wp14:editId="4DCB6992">
+          <wp:inline distT="0" distB="0" distL="0" distR="0">
             <wp:extent cx="5940425" cy="922020"/>
             <wp:effectExtent l="0" t="0" r="0" b="0"/>
             <wp:docPr id="38" name="Рисунок 38"/>
@@ -13260,7 +13615,7 @@
                     <pic:cNvPicPr/>
                   </pic:nvPicPr>
                   <pic:blipFill>
-                    <a:blip r:embed="rId42"/>
+                    <a:blip r:embed="rId42" cstate="print"/>
                     <a:stretch>
                       <a:fillRect/>
                     </a:stretch>
@@ -13283,6 +13638,29 @@
     </w:p>
     <w:p>
       <w:pPr>
+        <w:spacing w:after="0" w:line="240" w:lineRule="auto"/>
+        <w:rPr>
+          <w:rFonts w:ascii="Arial" w:eastAsia="Times New Roman" w:hAnsi="Arial" w:cs="Arial"/>
+          <w:sz w:val="21"/>
+          <w:szCs w:val="21"/>
+          <w:lang w:eastAsia="ru-RU"/>
+        </w:rPr>
+      </w:pPr>
+      <w:r>
+        <w:rPr>
+          <w:color w:val="0070C0"/>
+        </w:rPr>
+        <w:t>SKV:</w:t>
+      </w:r>
+      <w:r>
+        <w:rPr>
+          <w:color w:val="0070C0"/>
+        </w:rPr>
+        <w:t xml:space="preserve">  нет</w:t>
+      </w:r>
+    </w:p>
+    <w:p>
+      <w:pPr>
         <w:pStyle w:val="a3"/>
         <w:numPr>
           <w:ilvl w:val="0"/>
@@ -13308,6 +13686,34 @@
     </w:p>
     <w:p>
       <w:pPr>
+        <w:spacing w:after="0" w:line="240" w:lineRule="auto"/>
+        <w:rPr>
+          <w:rFonts w:ascii="Arial" w:eastAsia="Times New Roman" w:hAnsi="Arial" w:cs="Arial"/>
+          <w:color w:val="0070C0"/>
+          <w:sz w:val="21"/>
+          <w:szCs w:val="21"/>
+          <w:lang w:eastAsia="ru-RU"/>
+        </w:rPr>
+      </w:pPr>
+      <w:r>
+        <w:rPr>
+          <w:color w:val="0070C0"/>
+        </w:rPr>
+        <w:t>SKV:</w:t>
+      </w:r>
+      <w:r>
+        <w:rPr>
+          <w:rFonts w:ascii="Arial" w:eastAsia="Times New Roman" w:hAnsi="Arial" w:cs="Arial"/>
+          <w:color w:val="0070C0"/>
+          <w:sz w:val="21"/>
+          <w:szCs w:val="21"/>
+          <w:lang w:eastAsia="ru-RU"/>
+        </w:rPr>
+        <w:t xml:space="preserve"> Исполнитель(и)</w:t>
+      </w:r>
+    </w:p>
+    <w:p>
+      <w:pPr>
         <w:pStyle w:val="a3"/>
         <w:spacing w:after="0" w:line="240" w:lineRule="auto"/>
         <w:ind w:left="360"/>
@@ -13323,8 +13729,9 @@
           <w:noProof/>
           <w:lang w:eastAsia="ru-RU"/>
         </w:rPr>
+        <w:lastRenderedPageBreak/>
         <w:drawing>
-          <wp:inline distT="0" distB="0" distL="0" distR="0" wp14:anchorId="46C36F0D" wp14:editId="52881D03">
+          <wp:inline distT="0" distB="0" distL="0" distR="0">
             <wp:extent cx="5940425" cy="1461135"/>
             <wp:effectExtent l="0" t="0" r="0" b="0"/>
             <wp:docPr id="40" name="Рисунок 40"/>
@@ -13339,7 +13746,7 @@
                     <pic:cNvPicPr/>
                   </pic:nvPicPr>
                   <pic:blipFill>
-                    <a:blip r:embed="rId43"/>
+                    <a:blip r:embed="rId43" cstate="print"/>
                     <a:stretch>
                       <a:fillRect/>
                     </a:stretch>
@@ -13477,6 +13884,35 @@
     </w:p>
     <w:p>
       <w:pPr>
+        <w:spacing w:after="0" w:line="240" w:lineRule="auto"/>
+        <w:rPr>
+          <w:rFonts w:ascii="Arial" w:eastAsia="Times New Roman" w:hAnsi="Arial" w:cs="Arial"/>
+          <w:sz w:val="21"/>
+          <w:szCs w:val="21"/>
+          <w:lang w:eastAsia="ru-RU"/>
+        </w:rPr>
+      </w:pPr>
+      <w:r>
+        <w:rPr>
+          <w:color w:val="0070C0"/>
+        </w:rPr>
+        <w:t>SKV</w:t>
+      </w:r>
+      <w:r>
+        <w:rPr>
+          <w:color w:val="0070C0"/>
+        </w:rPr>
+        <w:t xml:space="preserve">: </w:t>
+      </w:r>
+      <w:r>
+        <w:rPr>
+          <w:color w:val="0070C0"/>
+        </w:rPr>
+        <w:t>судя по описанию-это дефект</w:t>
+      </w:r>
+    </w:p>
+    <w:p>
+      <w:pPr>
         <w:pStyle w:val="a3"/>
         <w:numPr>
           <w:ilvl w:val="0"/>
@@ -13502,6 +13938,29 @@
     </w:p>
     <w:p>
       <w:pPr>
+        <w:spacing w:after="0" w:line="240" w:lineRule="auto"/>
+        <w:rPr>
+          <w:rFonts w:ascii="Arial" w:eastAsia="Times New Roman" w:hAnsi="Arial" w:cs="Arial"/>
+          <w:sz w:val="21"/>
+          <w:szCs w:val="21"/>
+          <w:lang w:eastAsia="ru-RU"/>
+        </w:rPr>
+      </w:pPr>
+      <w:r>
+        <w:rPr>
+          <w:color w:val="0070C0"/>
+        </w:rPr>
+        <w:t>SKV</w:t>
+      </w:r>
+      <w:r>
+        <w:rPr>
+          <w:color w:val="0070C0"/>
+        </w:rPr>
+        <w:t>: нет</w:t>
+      </w:r>
+    </w:p>
+    <w:p>
+      <w:pPr>
         <w:pStyle w:val="a3"/>
         <w:numPr>
           <w:ilvl w:val="0"/>
@@ -13563,6 +14022,29 @@
     </w:p>
     <w:p>
       <w:pPr>
+        <w:spacing w:after="0" w:line="240" w:lineRule="auto"/>
+        <w:rPr>
+          <w:rFonts w:ascii="Arial" w:eastAsia="Times New Roman" w:hAnsi="Arial" w:cs="Arial"/>
+          <w:sz w:val="21"/>
+          <w:szCs w:val="21"/>
+          <w:lang w:eastAsia="ru-RU"/>
+        </w:rPr>
+      </w:pPr>
+      <w:r>
+        <w:rPr>
+          <w:color w:val="0070C0"/>
+        </w:rPr>
+        <w:t>SKV</w:t>
+      </w:r>
+      <w:r>
+        <w:rPr>
+          <w:color w:val="0070C0"/>
+        </w:rPr>
+        <w:t>: нет, это дефектное поведение</w:t>
+      </w:r>
+    </w:p>
+    <w:p>
+      <w:pPr>
         <w:pStyle w:val="a3"/>
         <w:numPr>
           <w:ilvl w:val="0"/>
@@ -13624,6 +14106,29 @@
     </w:p>
     <w:p>
       <w:pPr>
+        <w:spacing w:after="0" w:line="240" w:lineRule="auto"/>
+        <w:rPr>
+          <w:rFonts w:ascii="Arial" w:eastAsia="Times New Roman" w:hAnsi="Arial" w:cs="Arial"/>
+          <w:sz w:val="21"/>
+          <w:szCs w:val="21"/>
+          <w:lang w:eastAsia="ru-RU"/>
+        </w:rPr>
+      </w:pPr>
+      <w:r>
+        <w:rPr>
+          <w:color w:val="0070C0"/>
+        </w:rPr>
+        <w:t>SKV</w:t>
+      </w:r>
+      <w:r>
+        <w:rPr>
+          <w:color w:val="0070C0"/>
+        </w:rPr>
+        <w:t>: можно</w:t>
+      </w:r>
+    </w:p>
+    <w:p>
+      <w:pPr>
         <w:pStyle w:val="a3"/>
         <w:numPr>
           <w:ilvl w:val="0"/>
@@ -13689,9 +14194,8 @@
           <w:noProof/>
           <w:lang w:eastAsia="ru-RU"/>
         </w:rPr>
-        <w:lastRenderedPageBreak/>
         <w:drawing>
-          <wp:inline distT="0" distB="0" distL="0" distR="0" wp14:anchorId="150C8A37" wp14:editId="1E6A0A9F">
+          <wp:inline distT="0" distB="0" distL="0" distR="0">
             <wp:extent cx="5940425" cy="1924050"/>
             <wp:effectExtent l="0" t="0" r="0" b="0"/>
             <wp:docPr id="41" name="Рисунок 41"/>
@@ -13706,7 +14210,7 @@
                     <pic:cNvPicPr/>
                   </pic:nvPicPr>
                   <pic:blipFill>
-                    <a:blip r:embed="rId44"/>
+                    <a:blip r:embed="rId44" cstate="print"/>
                     <a:stretch>
                       <a:fillRect/>
                     </a:stretch>
@@ -13729,6 +14233,46 @@
     </w:p>
     <w:p>
       <w:pPr>
+        <w:spacing w:after="0" w:line="240" w:lineRule="auto"/>
+        <w:rPr>
+          <w:rFonts w:ascii="Arial" w:eastAsia="Times New Roman" w:hAnsi="Arial" w:cs="Arial"/>
+          <w:sz w:val="21"/>
+          <w:szCs w:val="21"/>
+          <w:lang w:eastAsia="ru-RU"/>
+        </w:rPr>
+      </w:pPr>
+    </w:p>
+    <w:p>
+      <w:pPr>
+        <w:spacing w:after="0" w:line="240" w:lineRule="auto"/>
+        <w:rPr>
+          <w:rFonts w:ascii="Arial" w:eastAsia="Times New Roman" w:hAnsi="Arial" w:cs="Arial"/>
+          <w:sz w:val="21"/>
+          <w:szCs w:val="21"/>
+          <w:lang w:eastAsia="ru-RU"/>
+        </w:rPr>
+      </w:pPr>
+      <w:r>
+        <w:rPr>
+          <w:color w:val="0070C0"/>
+        </w:rPr>
+        <w:t>SKV</w:t>
+      </w:r>
+      <w:r>
+        <w:rPr>
+          <w:color w:val="0070C0"/>
+        </w:rPr>
+        <w:t xml:space="preserve">: не тестируется UI. </w:t>
+      </w:r>
+      <w:r>
+        <w:rPr>
+          <w:color w:val="0070C0"/>
+        </w:rPr>
+        <w:t>К нему нет требований</w:t>
+      </w:r>
+    </w:p>
+    <w:p>
+      <w:pPr>
         <w:pStyle w:val="a3"/>
         <w:numPr>
           <w:ilvl w:val="0"/>
@@ -13784,7 +14328,7 @@
           <w:lang w:eastAsia="ru-RU"/>
         </w:rPr>
         <w:drawing>
-          <wp:inline distT="0" distB="0" distL="0" distR="0" wp14:anchorId="7B7E874F" wp14:editId="587295B1">
+          <wp:inline distT="0" distB="0" distL="0" distR="0">
             <wp:extent cx="1952625" cy="2324100"/>
             <wp:effectExtent l="0" t="0" r="9525" b="0"/>
             <wp:docPr id="42" name="Рисунок 42"/>
@@ -13799,7 +14343,7 @@
                     <pic:cNvPicPr/>
                   </pic:nvPicPr>
                   <pic:blipFill>
-                    <a:blip r:embed="rId45"/>
+                    <a:blip r:embed="rId45" cstate="print"/>
                     <a:stretch>
                       <a:fillRect/>
                     </a:stretch>
@@ -13832,7 +14376,7 @@
           <w:lang w:eastAsia="ru-RU"/>
         </w:rPr>
         <w:drawing>
-          <wp:inline distT="0" distB="0" distL="0" distR="0" wp14:anchorId="43F074CE" wp14:editId="2F748BFF">
+          <wp:inline distT="0" distB="0" distL="0" distR="0">
             <wp:extent cx="1419225" cy="1038225"/>
             <wp:effectExtent l="0" t="0" r="9525" b="9525"/>
             <wp:docPr id="43" name="Рисунок 43"/>
@@ -13847,7 +14391,7 @@
                     <pic:cNvPicPr/>
                   </pic:nvPicPr>
                   <pic:blipFill>
-                    <a:blip r:embed="rId46"/>
+                    <a:blip r:embed="rId46" cstate="print"/>
                     <a:stretch>
                       <a:fillRect/>
                     </a:stretch>
@@ -13879,6 +14423,34 @@
     </w:p>
     <w:p>
       <w:pPr>
+        <w:spacing w:after="0" w:line="240" w:lineRule="auto"/>
+        <w:rPr>
+          <w:noProof/>
+          <w:lang w:eastAsia="ru-RU"/>
+        </w:rPr>
+      </w:pPr>
+      <w:r>
+        <w:rPr>
+          <w:noProof/>
+          <w:lang w:eastAsia="ru-RU"/>
+        </w:rPr>
+        <w:t xml:space="preserve"> </w:t>
+      </w:r>
+      <w:r>
+        <w:rPr>
+          <w:color w:val="0070C0"/>
+        </w:rPr>
+        <w:t>SKV</w:t>
+      </w:r>
+      <w:r>
+        <w:rPr>
+          <w:color w:val="0070C0"/>
+        </w:rPr>
+        <w:t>: см. ответ на вопрос 97</w:t>
+      </w:r>
+    </w:p>
+    <w:p>
+      <w:pPr>
         <w:pStyle w:val="a3"/>
         <w:numPr>
           <w:ilvl w:val="0"/>
@@ -13932,11 +14504,29 @@
       </w:pPr>
       <w:r>
         <w:rPr>
+          <w:color w:val="0070C0"/>
+        </w:rPr>
+        <w:t>SKV: нет</w:t>
+      </w:r>
+    </w:p>
+    <w:p>
+      <w:pPr>
+        <w:spacing w:after="0" w:line="240" w:lineRule="auto"/>
+        <w:rPr>
+          <w:rFonts w:ascii="Arial" w:eastAsia="Times New Roman" w:hAnsi="Arial" w:cs="Arial"/>
+          <w:sz w:val="21"/>
+          <w:szCs w:val="21"/>
+          <w:lang w:eastAsia="ru-RU"/>
+        </w:rPr>
+      </w:pPr>
+      <w:r>
+        <w:rPr>
           <w:noProof/>
           <w:lang w:eastAsia="ru-RU"/>
         </w:rPr>
+        <w:lastRenderedPageBreak/>
         <w:drawing>
-          <wp:inline distT="0" distB="0" distL="0" distR="0" wp14:anchorId="6B698D84" wp14:editId="6D728A04">
+          <wp:inline distT="0" distB="0" distL="0" distR="0">
             <wp:extent cx="5940425" cy="2520315"/>
             <wp:effectExtent l="0" t="0" r="0" b="0"/>
             <wp:docPr id="44" name="Рисунок 44"/>
@@ -13951,7 +14541,7 @@
                     <pic:cNvPicPr/>
                   </pic:nvPicPr>
                   <pic:blipFill>
-                    <a:blip r:embed="rId47"/>
+                    <a:blip r:embed="rId47" cstate="print"/>
                     <a:stretch>
                       <a:fillRect/>
                     </a:stretch>
@@ -14041,9 +14631,8 @@
           <w:noProof/>
           <w:lang w:eastAsia="ru-RU"/>
         </w:rPr>
-        <w:lastRenderedPageBreak/>
         <w:drawing>
-          <wp:inline distT="0" distB="0" distL="0" distR="0" wp14:anchorId="5EB4BF1B" wp14:editId="269E0F9E">
+          <wp:inline distT="0" distB="0" distL="0" distR="0">
             <wp:extent cx="5940425" cy="3919220"/>
             <wp:effectExtent l="0" t="0" r="0" b="0"/>
             <wp:docPr id="46" name="Рисунок 46"/>
@@ -14058,7 +14647,7 @@
                     <pic:cNvPicPr/>
                   </pic:nvPicPr>
                   <pic:blipFill>
-                    <a:blip r:embed="rId48"/>
+                    <a:blip r:embed="rId48" cstate="print"/>
                     <a:stretch>
                       <a:fillRect/>
                     </a:stretch>
@@ -14082,6 +14671,44 @@
     <w:p>
       <w:pPr>
         <w:pStyle w:val="a3"/>
+        <w:spacing w:after="0" w:line="240" w:lineRule="auto"/>
+        <w:ind w:left="360"/>
+        <w:rPr>
+          <w:rFonts w:ascii="Arial" w:eastAsia="Times New Roman" w:hAnsi="Arial" w:cs="Arial"/>
+          <w:sz w:val="21"/>
+          <w:szCs w:val="21"/>
+          <w:lang w:eastAsia="ru-RU"/>
+        </w:rPr>
+      </w:pPr>
+    </w:p>
+    <w:p>
+      <w:pPr>
+        <w:pStyle w:val="a3"/>
+        <w:spacing w:after="0" w:line="240" w:lineRule="auto"/>
+        <w:ind w:left="360"/>
+        <w:rPr>
+          <w:rFonts w:ascii="Arial" w:eastAsia="Times New Roman" w:hAnsi="Arial" w:cs="Arial"/>
+          <w:sz w:val="21"/>
+          <w:szCs w:val="21"/>
+          <w:lang w:eastAsia="ru-RU"/>
+        </w:rPr>
+      </w:pPr>
+      <w:r>
+        <w:rPr>
+          <w:color w:val="0070C0"/>
+        </w:rPr>
+        <w:t>SKV</w:t>
+      </w:r>
+      <w:r>
+        <w:rPr>
+          <w:color w:val="0070C0"/>
+        </w:rPr>
+        <w:t xml:space="preserve">: если полный текст подсказки увидеть можно (например, при наличии горинзонтального скрола), то заводить не нужно. Т.к. это регулируется дизайном </w:t>
+      </w:r>
+    </w:p>
+    <w:p>
+      <w:pPr>
+        <w:pStyle w:val="a3"/>
         <w:numPr>
           <w:ilvl w:val="0"/>
           <w:numId w:val="2"/>
@@ -14134,11 +14761,35 @@
       </w:pPr>
       <w:r>
         <w:rPr>
+          <w:color w:val="0070C0"/>
+        </w:rPr>
+        <w:t>SKV:</w:t>
+      </w:r>
+      <w:r>
+        <w:rPr>
+          <w:color w:val="0070C0"/>
+        </w:rPr>
+        <w:t xml:space="preserve"> в реализации этого приложения-нет</w:t>
+      </w:r>
+    </w:p>
+    <w:p>
+      <w:pPr>
+        <w:spacing w:after="0" w:line="240" w:lineRule="auto"/>
+        <w:rPr>
+          <w:rFonts w:ascii="Arial" w:eastAsia="Times New Roman" w:hAnsi="Arial" w:cs="Arial"/>
+          <w:sz w:val="21"/>
+          <w:szCs w:val="21"/>
+          <w:lang w:eastAsia="ru-RU"/>
+        </w:rPr>
+      </w:pPr>
+      <w:r>
+        <w:rPr>
           <w:noProof/>
           <w:lang w:eastAsia="ru-RU"/>
         </w:rPr>
+        <w:lastRenderedPageBreak/>
         <w:drawing>
-          <wp:inline distT="0" distB="0" distL="0" distR="0" wp14:anchorId="6DBB8CBE" wp14:editId="2C729C62">
+          <wp:inline distT="0" distB="0" distL="0" distR="0">
             <wp:extent cx="5940425" cy="2059940"/>
             <wp:effectExtent l="0" t="0" r="0" b="0"/>
             <wp:docPr id="47" name="Рисунок 47"/>
@@ -14153,7 +14804,7 @@
                     <pic:cNvPicPr/>
                   </pic:nvPicPr>
                   <pic:blipFill>
-                    <a:blip r:embed="rId49"/>
+                    <a:blip r:embed="rId49" cstate="print"/>
                     <a:stretch>
                       <a:fillRect/>
                     </a:stretch>
@@ -14237,6 +14888,29 @@
     </w:p>
     <w:p>
       <w:pPr>
+        <w:spacing w:after="0" w:line="240" w:lineRule="auto"/>
+        <w:rPr>
+          <w:rFonts w:ascii="Arial" w:eastAsia="Times New Roman" w:hAnsi="Arial" w:cs="Arial"/>
+          <w:sz w:val="21"/>
+          <w:szCs w:val="21"/>
+          <w:lang w:eastAsia="ru-RU"/>
+        </w:rPr>
+      </w:pPr>
+      <w:r>
+        <w:rPr>
+          <w:color w:val="0070C0"/>
+        </w:rPr>
+        <w:t>SKV:</w:t>
+      </w:r>
+      <w:r>
+        <w:rPr>
+          <w:color w:val="0070C0"/>
+        </w:rPr>
+        <w:t xml:space="preserve"> да</w:t>
+      </w:r>
+    </w:p>
+    <w:p>
+      <w:pPr>
         <w:pStyle w:val="a3"/>
         <w:numPr>
           <w:ilvl w:val="0"/>
@@ -14272,11 +14946,34 @@
       </w:pPr>
       <w:r>
         <w:rPr>
+          <w:color w:val="0070C0"/>
+        </w:rPr>
+        <w:t>SKV:</w:t>
+      </w:r>
+      <w:r>
+        <w:rPr>
+          <w:color w:val="0070C0"/>
+        </w:rPr>
+        <w:t>Исполнители</w:t>
+      </w:r>
+    </w:p>
+    <w:p>
+      <w:pPr>
+        <w:spacing w:after="0" w:line="240" w:lineRule="auto"/>
+        <w:rPr>
+          <w:rFonts w:ascii="Arial" w:eastAsia="Times New Roman" w:hAnsi="Arial" w:cs="Arial"/>
+          <w:sz w:val="21"/>
+          <w:szCs w:val="21"/>
+          <w:lang w:eastAsia="ru-RU"/>
+        </w:rPr>
+      </w:pPr>
+      <w:r>
+        <w:rPr>
           <w:noProof/>
           <w:lang w:eastAsia="ru-RU"/>
         </w:rPr>
         <w:drawing>
-          <wp:inline distT="0" distB="0" distL="0" distR="0" wp14:anchorId="3C45E8C4" wp14:editId="0B2065CC">
+          <wp:inline distT="0" distB="0" distL="0" distR="0">
             <wp:extent cx="5940425" cy="586740"/>
             <wp:effectExtent l="0" t="0" r="0" b="0"/>
             <wp:docPr id="48" name="Рисунок 48"/>
@@ -14291,7 +14988,7 @@
                     <pic:cNvPicPr/>
                   </pic:nvPicPr>
                   <pic:blipFill>
-                    <a:blip r:embed="rId50"/>
+                    <a:blip r:embed="rId50" cstate="print"/>
                     <a:stretch>
                       <a:fillRect/>
                     </a:stretch>
@@ -14357,6 +15054,29 @@
     </w:p>
     <w:p>
       <w:pPr>
+        <w:spacing w:after="0" w:line="240" w:lineRule="auto"/>
+        <w:rPr>
+          <w:rFonts w:ascii="Arial" w:eastAsia="Times New Roman" w:hAnsi="Arial" w:cs="Arial"/>
+          <w:sz w:val="21"/>
+          <w:szCs w:val="21"/>
+          <w:lang w:eastAsia="ru-RU"/>
+        </w:rPr>
+      </w:pPr>
+      <w:r>
+        <w:rPr>
+          <w:color w:val="0070C0"/>
+        </w:rPr>
+        <w:t>SKV:</w:t>
+      </w:r>
+      <w:r>
+        <w:rPr>
+          <w:color w:val="0070C0"/>
+        </w:rPr>
+        <w:t xml:space="preserve"> дп</w:t>
+      </w:r>
+    </w:p>
+    <w:p>
+      <w:pPr>
         <w:pStyle w:val="a3"/>
         <w:numPr>
           <w:ilvl w:val="0"/>
@@ -14392,11 +15112,34 @@
       </w:pPr>
       <w:r>
         <w:rPr>
+          <w:color w:val="0070C0"/>
+        </w:rPr>
+        <w:t>SKV:</w:t>
+      </w:r>
+      <w:r>
+        <w:rPr>
+          <w:color w:val="0070C0"/>
+        </w:rPr>
+        <w:t xml:space="preserve"> нет</w:t>
+      </w:r>
+    </w:p>
+    <w:p>
+      <w:pPr>
+        <w:spacing w:after="0" w:line="240" w:lineRule="auto"/>
+        <w:rPr>
+          <w:rFonts w:ascii="Arial" w:eastAsia="Times New Roman" w:hAnsi="Arial" w:cs="Arial"/>
+          <w:sz w:val="21"/>
+          <w:szCs w:val="21"/>
+          <w:lang w:eastAsia="ru-RU"/>
+        </w:rPr>
+      </w:pPr>
+      <w:r>
+        <w:rPr>
           <w:noProof/>
           <w:lang w:eastAsia="ru-RU"/>
         </w:rPr>
         <w:drawing>
-          <wp:inline distT="0" distB="0" distL="0" distR="0" wp14:anchorId="7E7D4D7D" wp14:editId="3275EEDB">
+          <wp:inline distT="0" distB="0" distL="0" distR="0">
             <wp:extent cx="5940425" cy="1115060"/>
             <wp:effectExtent l="0" t="0" r="0" b="0"/>
             <wp:docPr id="49" name="Рисунок 49"/>
@@ -14411,7 +15154,7 @@
                     <pic:cNvPicPr/>
                   </pic:nvPicPr>
                   <pic:blipFill>
-                    <a:blip r:embed="rId51"/>
+                    <a:blip r:embed="rId51" cstate="print"/>
                     <a:stretch>
                       <a:fillRect/>
                     </a:stretch>
@@ -14465,12 +15208,31 @@
           <w:szCs w:val="21"/>
           <w:lang w:eastAsia="ru-RU"/>
         </w:rPr>
-        <w:lastRenderedPageBreak/>
         <w:t>Маска должна быть подписана строчными буквами или прописными?</w:t>
       </w:r>
     </w:p>
     <w:p>
       <w:pPr>
+        <w:spacing w:after="0" w:line="240" w:lineRule="auto"/>
+        <w:rPr>
+          <w:rFonts w:ascii="Arial" w:eastAsia="Times New Roman" w:hAnsi="Arial" w:cs="Arial"/>
+          <w:sz w:val="21"/>
+          <w:szCs w:val="21"/>
+          <w:lang w:eastAsia="ru-RU"/>
+        </w:rPr>
+      </w:pPr>
+      <w:r>
+        <w:rPr>
+          <w:rFonts w:ascii="Arial" w:eastAsia="Times New Roman" w:hAnsi="Arial" w:cs="Arial"/>
+          <w:sz w:val="21"/>
+          <w:szCs w:val="21"/>
+          <w:lang w:eastAsia="ru-RU"/>
+        </w:rPr>
+        <w:t>строчными</w:t>
+      </w:r>
+    </w:p>
+    <w:p>
+      <w:pPr>
         <w:pStyle w:val="a3"/>
         <w:spacing w:after="0" w:line="240" w:lineRule="auto"/>
         <w:ind w:left="360"/>
@@ -14487,7 +15249,7 @@
           <w:lang w:eastAsia="ru-RU"/>
         </w:rPr>
         <w:drawing>
-          <wp:inline distT="0" distB="0" distL="0" distR="0" wp14:anchorId="1D5D256F" wp14:editId="3FDE35E0">
+          <wp:inline distT="0" distB="0" distL="0" distR="0">
             <wp:extent cx="1562100" cy="819150"/>
             <wp:effectExtent l="0" t="0" r="0" b="0"/>
             <wp:docPr id="50" name="Рисунок 50"/>
@@ -14502,7 +15264,7 @@
                     <pic:cNvPicPr/>
                   </pic:nvPicPr>
                   <pic:blipFill>
-                    <a:blip r:embed="rId52"/>
+                    <a:blip r:embed="rId52" cstate="print"/>
                     <a:stretch>
                       <a:fillRect/>
                     </a:stretch>
@@ -14560,11 +15322,35 @@
       </w:pPr>
       <w:r>
         <w:rPr>
+          <w:color w:val="0070C0"/>
+        </w:rPr>
+        <w:t>SKV:</w:t>
+      </w:r>
+      <w:r>
+        <w:rPr>
+          <w:color w:val="0070C0"/>
+        </w:rPr>
+        <w:t xml:space="preserve"> нет</w:t>
+      </w:r>
+    </w:p>
+    <w:p>
+      <w:pPr>
+        <w:spacing w:after="0" w:line="240" w:lineRule="auto"/>
+        <w:rPr>
+          <w:rFonts w:ascii="Arial" w:eastAsia="Times New Roman" w:hAnsi="Arial" w:cs="Arial"/>
+          <w:sz w:val="21"/>
+          <w:szCs w:val="21"/>
+          <w:lang w:eastAsia="ru-RU"/>
+        </w:rPr>
+      </w:pPr>
+      <w:r>
+        <w:rPr>
           <w:noProof/>
           <w:lang w:eastAsia="ru-RU"/>
         </w:rPr>
+        <w:lastRenderedPageBreak/>
         <w:drawing>
-          <wp:inline distT="0" distB="0" distL="0" distR="0" wp14:anchorId="69329368" wp14:editId="7C8170F1">
+          <wp:inline distT="0" distB="0" distL="0" distR="0">
             <wp:extent cx="5940425" cy="3098165"/>
             <wp:effectExtent l="0" t="0" r="0" b="0"/>
             <wp:docPr id="51" name="Рисунок 51"/>
@@ -14579,7 +15365,7 @@
                     <pic:cNvPicPr/>
                   </pic:nvPicPr>
                   <pic:blipFill>
-                    <a:blip r:embed="rId53"/>
+                    <a:blip r:embed="rId53" cstate="print"/>
                     <a:stretch>
                       <a:fillRect/>
                     </a:stretch>
@@ -14726,6 +15512,29 @@
     </w:p>
     <w:p>
       <w:pPr>
+        <w:spacing w:after="0" w:line="240" w:lineRule="auto"/>
+        <w:rPr>
+          <w:rFonts w:ascii="Arial" w:eastAsia="Times New Roman" w:hAnsi="Arial" w:cs="Arial"/>
+          <w:sz w:val="21"/>
+          <w:szCs w:val="21"/>
+          <w:lang w:eastAsia="ru-RU"/>
+        </w:rPr>
+      </w:pPr>
+      <w:r>
+        <w:rPr>
+          <w:color w:val="0070C0"/>
+        </w:rPr>
+        <w:t>SKV:</w:t>
+      </w:r>
+      <w:r>
+        <w:rPr>
+          <w:color w:val="0070C0"/>
+        </w:rPr>
+        <w:t xml:space="preserve"> да</w:t>
+      </w:r>
+    </w:p>
+    <w:p>
+      <w:pPr>
         <w:pStyle w:val="a3"/>
         <w:numPr>
           <w:ilvl w:val="0"/>
@@ -14819,7 +15628,7 @@
           <w:lang w:eastAsia="ru-RU"/>
         </w:rPr>
         <w:drawing>
-          <wp:inline distT="0" distB="0" distL="0" distR="0" wp14:anchorId="19AA74E1" wp14:editId="4535FA04">
+          <wp:inline distT="0" distB="0" distL="0" distR="0">
             <wp:extent cx="5940425" cy="3522980"/>
             <wp:effectExtent l="0" t="0" r="3175" b="1270"/>
             <wp:docPr id="28" name="Рисунок 28"/>
@@ -14834,7 +15643,7 @@
                     <pic:cNvPicPr/>
                   </pic:nvPicPr>
                   <pic:blipFill>
-                    <a:blip r:embed="rId54"/>
+                    <a:blip r:embed="rId54" cstate="print"/>
                     <a:stretch>
                       <a:fillRect/>
                     </a:stretch>
@@ -14872,7 +15681,7 @@
         </w:rPr>
         <w:lastRenderedPageBreak/>
         <w:drawing>
-          <wp:inline distT="0" distB="0" distL="0" distR="0" wp14:anchorId="53DD3A9A" wp14:editId="01C5B184">
+          <wp:inline distT="0" distB="0" distL="0" distR="0">
             <wp:extent cx="5940425" cy="1403350"/>
             <wp:effectExtent l="0" t="0" r="3175" b="6350"/>
             <wp:docPr id="36" name="Рисунок 36"/>
@@ -14887,7 +15696,7 @@
                     <pic:cNvPicPr/>
                   </pic:nvPicPr>
                   <pic:blipFill>
-                    <a:blip r:embed="rId55"/>
+                    <a:blip r:embed="rId55" cstate="print"/>
                     <a:stretch>
                       <a:fillRect/>
                     </a:stretch>
@@ -14907,8 +15716,174 @@
           </wp:inline>
         </w:drawing>
       </w:r>
-      <w:bookmarkStart w:id="0" w:name="_GoBack"/>
-      <w:bookmarkEnd w:id="0"/>
+    </w:p>
+    <w:p>
+      <w:pPr>
+        <w:spacing w:after="0" w:line="240" w:lineRule="auto"/>
+        <w:rPr>
+          <w:color w:val="0070C0"/>
+        </w:rPr>
+      </w:pPr>
+      <w:r>
+        <w:rPr>
+          <w:color w:val="0070C0"/>
+        </w:rPr>
+        <w:t>SKV:</w:t>
+      </w:r>
+      <w:r>
+        <w:rPr>
+          <w:color w:val="0070C0"/>
+        </w:rPr>
+        <w:t xml:space="preserve"> см. ответ на вопрос 97</w:t>
+      </w:r>
+    </w:p>
+    <w:p>
+      <w:pPr>
+        <w:spacing w:after="0" w:line="240" w:lineRule="auto"/>
+        <w:rPr>
+          <w:color w:val="0070C0"/>
+        </w:rPr>
+      </w:pPr>
+    </w:p>
+    <w:p>
+      <w:pPr>
+        <w:pStyle w:val="a3"/>
+        <w:numPr>
+          <w:ilvl w:val="0"/>
+          <w:numId w:val="2"/>
+        </w:numPr>
+        <w:spacing w:after="0" w:line="240" w:lineRule="auto"/>
+        <w:rPr>
+          <w:rFonts w:ascii="Arial" w:eastAsia="Times New Roman" w:hAnsi="Arial" w:cs="Arial"/>
+          <w:sz w:val="21"/>
+          <w:szCs w:val="21"/>
+          <w:lang w:eastAsia="ru-RU"/>
+        </w:rPr>
+      </w:pPr>
+      <w:r>
+        <w:rPr>
+          <w:rFonts w:ascii="Arial" w:eastAsia="Times New Roman" w:hAnsi="Arial" w:cs="Arial"/>
+          <w:sz w:val="21"/>
+          <w:szCs w:val="21"/>
+          <w:lang w:eastAsia="ru-RU"/>
+        </w:rPr>
+        <w:t>Как должен работать функционал</w:t>
+      </w:r>
+      <w:r>
+        <w:rPr>
+          <w:rFonts w:ascii="Arial" w:eastAsia="Times New Roman" w:hAnsi="Arial" w:cs="Arial"/>
+          <w:sz w:val="21"/>
+          <w:szCs w:val="21"/>
+          <w:lang w:eastAsia="ru-RU"/>
+        </w:rPr>
+        <w:t xml:space="preserve">, </w:t>
+      </w:r>
+      <w:r>
+        <w:rPr>
+          <w:rFonts w:ascii="Arial" w:eastAsia="Times New Roman" w:hAnsi="Arial" w:cs="Arial"/>
+          <w:sz w:val="21"/>
+          <w:szCs w:val="21"/>
+          <w:lang w:eastAsia="ru-RU"/>
+        </w:rPr>
+        <w:t>если пользователь создал запись</w:t>
+      </w:r>
+      <w:r>
+        <w:rPr>
+          <w:rFonts w:ascii="Arial" w:eastAsia="Times New Roman" w:hAnsi="Arial" w:cs="Arial"/>
+          <w:sz w:val="21"/>
+          <w:szCs w:val="21"/>
+          <w:lang w:eastAsia="ru-RU"/>
+        </w:rPr>
+        <w:t xml:space="preserve">, </w:t>
+      </w:r>
+      <w:r>
+        <w:rPr>
+          <w:rFonts w:ascii="Arial" w:eastAsia="Times New Roman" w:hAnsi="Arial" w:cs="Arial"/>
+          <w:sz w:val="21"/>
+          <w:szCs w:val="21"/>
+          <w:lang w:eastAsia="ru-RU"/>
+        </w:rPr>
+        <w:t>с помощью браузера нажал назад. 1) Если он просто сохранит туже запись</w:t>
+      </w:r>
+      <w:r>
+        <w:rPr>
+          <w:rFonts w:ascii="Arial" w:eastAsia="Times New Roman" w:hAnsi="Arial" w:cs="Arial"/>
+          <w:sz w:val="21"/>
+          <w:szCs w:val="21"/>
+          <w:lang w:eastAsia="ru-RU"/>
+        </w:rPr>
+        <w:t xml:space="preserve">, </w:t>
+      </w:r>
+      <w:r>
+        <w:rPr>
+          <w:rFonts w:ascii="Arial" w:eastAsia="Times New Roman" w:hAnsi="Arial" w:cs="Arial"/>
+          <w:sz w:val="21"/>
+          <w:szCs w:val="21"/>
+          <w:lang w:eastAsia="ru-RU"/>
+        </w:rPr>
+        <w:t>где обязательное поле останется не именным (она просто сохраниться или будет написано</w:t>
+      </w:r>
+      <w:r>
+        <w:rPr>
+          <w:rFonts w:ascii="Arial" w:eastAsia="Times New Roman" w:hAnsi="Arial" w:cs="Arial"/>
+          <w:sz w:val="21"/>
+          <w:szCs w:val="21"/>
+          <w:lang w:eastAsia="ru-RU"/>
+        </w:rPr>
+        <w:t xml:space="preserve">, </w:t>
+      </w:r>
+      <w:r>
+        <w:rPr>
+          <w:rFonts w:ascii="Arial" w:eastAsia="Times New Roman" w:hAnsi="Arial" w:cs="Arial"/>
+          <w:sz w:val="21"/>
+          <w:szCs w:val="21"/>
+          <w:lang w:eastAsia="ru-RU"/>
+        </w:rPr>
+        <w:t>что такая запись уже есть.  2) Если он изменит все поля (запись обновится</w:t>
+      </w:r>
+      <w:r>
+        <w:rPr>
+          <w:rFonts w:ascii="Arial" w:eastAsia="Times New Roman" w:hAnsi="Arial" w:cs="Arial"/>
+          <w:sz w:val="21"/>
+          <w:szCs w:val="21"/>
+          <w:lang w:eastAsia="ru-RU"/>
+        </w:rPr>
+        <w:t xml:space="preserve">, </w:t>
+      </w:r>
+      <w:r>
+        <w:rPr>
+          <w:rFonts w:ascii="Arial" w:eastAsia="Times New Roman" w:hAnsi="Arial" w:cs="Arial"/>
+          <w:sz w:val="21"/>
+          <w:szCs w:val="21"/>
+          <w:lang w:eastAsia="ru-RU"/>
+        </w:rPr>
+        <w:t>или будет создана новая)?</w:t>
+      </w:r>
+    </w:p>
+    <w:p>
+      <w:pPr>
+        <w:pStyle w:val="a3"/>
+        <w:numPr>
+          <w:ilvl w:val="0"/>
+          <w:numId w:val="2"/>
+        </w:numPr>
+        <w:spacing w:after="0" w:line="240" w:lineRule="auto"/>
+        <w:rPr>
+          <w:rFonts w:ascii="Arial" w:eastAsia="Times New Roman" w:hAnsi="Arial" w:cs="Arial"/>
+          <w:sz w:val="21"/>
+          <w:szCs w:val="21"/>
+          <w:lang w:eastAsia="ru-RU"/>
+        </w:rPr>
+      </w:pPr>
+      <w:r>
+        <w:rPr>
+          <w:rFonts w:ascii="Arial" w:eastAsia="Times New Roman" w:hAnsi="Arial" w:cs="Arial"/>
+          <w:sz w:val="21"/>
+          <w:szCs w:val="21"/>
+          <w:lang w:eastAsia="ru-RU"/>
+        </w:rPr>
+        <w:t>Может ли быть одинаковое наименование задачи (для одного проекта и для разных проектов)?</w:t>
+      </w:r>
     </w:p>
     <w:sectPr>
       <w:pgSz w:w="11906" w:h="16838"/>
@@ -16126,6 +17101,18 @@
     <w:semiHidden/>
     <w:rsid w:val="009719D4"/>
   </w:style>
+  <w:style w:type="character" w:styleId="aa">
+    <w:name w:val="Hyperlink"/>
+    <w:basedOn w:val="a0"/>
+    <w:uiPriority w:val="99"/>
+    <w:semiHidden/>
+    <w:unhideWhenUsed/>
+    <w:rsid w:val="00254DF4"/>
+    <w:rPr>
+      <w:color w:val="0000FF"/>
+      <w:u w:val="single"/>
+    </w:rPr>
+  </w:style>
 </w:styles>
 </file>
 
@@ -16395,7 +17382,7 @@
 </file>
 
 <file path=customXml/itemProps1.xml><?xml version="1.0" encoding="utf-8"?>
-<ds:datastoreItem xmlns:ds="http://schemas.openxmlformats.org/officeDocument/2006/customXml" ds:itemID="{B4268ADD-96AE-4E1E-B707-4E9396CF72F8}">
+<ds:datastoreItem xmlns:ds="http://schemas.openxmlformats.org/officeDocument/2006/customXml" ds:itemID="{F60F6544-F59C-48A9-A06F-9C3A56085B5D}">
   <ds:schemaRefs>
     <ds:schemaRef ds:uri="http://schemas.openxmlformats.org/officeDocument/2006/bibliography"/>
   </ds:schemaRefs>

</xml_diff>